<commit_message>
Minor update  page 2 header
</commit_message>
<xml_diff>
--- a/DavClark-Focused-Resume.docx
+++ b/DavClark-Focused-Resume.docx
@@ -932,8 +932,43 @@
       <w:pPr>
         <w:pStyle w:val="Heading1"/>
       </w:pPr>
-      <w:r>
+    </w:p>
+    <w:p>
+      <w:pPr>
+        <w:rPr>
+          <w:rFonts w:asciiTheme="majorHAnsi" w:eastAsiaTheme="majorEastAsia" w:hAnsiTheme="majorHAnsi" w:cstheme="majorBidi"/>
+          <w:color w:val="6ABBE0" w:themeColor="accent4"/>
+          <w:sz w:val="28"/>
+          <w:szCs w:val="28"/>
+        </w:rPr>
+      </w:pPr>
+      <w:r>
+        <w:br w:type="page"/>
+      </w:r>
+    </w:p>
+    <w:p>
+      <w:pPr>
+        <w:pStyle w:val="Heading1"/>
+        <w:jc w:val="center"/>
+        <w:rPr>
+          <w:i/>
+          <w:sz w:val="22"/>
+        </w:rPr>
+      </w:pPr>
+      <w:r>
+        <w:rPr>
+          <w:i/>
+          <w:sz w:val="22"/>
+        </w:rPr>
         <w:lastRenderedPageBreak/>
+        <w:t>Dav J. W. Clark, Ph.D. – Data and Learning Scientist – davclark@gmail.com</w:t>
+      </w:r>
+    </w:p>
+    <w:p>
+      <w:pPr>
+        <w:pStyle w:val="Heading1"/>
+      </w:pPr>
+      <w:r>
         <w:t>Skills</w:t>
       </w:r>
     </w:p>
@@ -1002,7 +1037,7 @@
                 <w:rStyle w:val="Strong"/>
                 <w:b w:val="0"/>
               </w:rPr>
-              <w:t>SVG (D3), ggp</w:t>
+              <w:t>ggp</w:t>
             </w:r>
             <w:r>
               <w:rPr>
@@ -1050,6 +1085,15 @@
               <w:t>Bokeh</w:t>
             </w:r>
             <w:proofErr w:type="spellEnd"/>
+            <w:r>
+              <w:rPr>
+                <w:rStyle w:val="Strong"/>
+                <w:b w:val="0"/>
+              </w:rPr>
+              <w:t>, SVG (D3)</w:t>
+            </w:r>
+            <w:bookmarkStart w:id="0" w:name="_GoBack"/>
+            <w:bookmarkEnd w:id="0"/>
             <w:r>
               <w:rPr>
                 <w:rStyle w:val="Strong"/>
@@ -2120,10 +2164,7 @@
         </w:tc>
       </w:tr>
     </w:tbl>
-    <w:p>
-      <w:bookmarkStart w:id="0" w:name="_GoBack"/>
-      <w:bookmarkEnd w:id="0"/>
-    </w:p>
+    <w:p/>
     <w:sectPr>
       <w:footerReference w:type="default" r:id="rId16"/>
       <w:pgSz w:w="12240" w:h="15840"/>

</xml_diff>

<commit_message>
Minor updtes to resume
</commit_message>
<xml_diff>
--- a/DavClark-Focused-Resume.docx
+++ b/DavClark-Focused-Resume.docx
@@ -144,7 +144,10 @@
         <w:t xml:space="preserve"> </w:t>
       </w:r>
       <w:r>
-        <w:t>I am a f</w:t>
+        <w:t>I’</w:t>
+      </w:r>
+      <w:r>
+        <w:t>m a f</w:t>
       </w:r>
       <w:r>
         <w:t>ast learner looking to join a great team.</w:t>
@@ -310,21 +313,7 @@
               <w:rPr>
                 <w:i/>
               </w:rPr>
-              <w:t xml:space="preserve">; developed </w:t>
-            </w:r>
-            <w:proofErr w:type="spellStart"/>
-            <w:r>
-              <w:rPr>
-                <w:i/>
-              </w:rPr>
-              <w:t>Taichi</w:t>
-            </w:r>
-            <w:proofErr w:type="spellEnd"/>
-            <w:r>
-              <w:rPr>
-                <w:i/>
-              </w:rPr>
-              <w:t xml:space="preserve"> Site* for web-based video curriculum in Elm</w:t>
+              <w:t>; developed Taichi Site* for web-based video curriculum in Elm</w:t>
             </w:r>
           </w:p>
         </w:tc>
@@ -414,7 +403,7 @@
           </w:p>
           <w:p>
             <w:pPr>
-              <w:ind w:left="360"/>
+              <w:ind w:left="540"/>
               <w:rPr>
                 <w:b/>
                 <w:bCs/>
@@ -503,19 +492,11 @@
               </w:rPr>
               <w:t xml:space="preserve"> at </w:t>
             </w:r>
-            <w:proofErr w:type="spellStart"/>
-            <w:r>
-              <w:rPr>
-                <w:i/>
-              </w:rPr>
-              <w:t>ManyLabs</w:t>
-            </w:r>
-            <w:proofErr w:type="spellEnd"/>
-            <w:r>
-              <w:rPr>
-                <w:i/>
-              </w:rPr>
-              <w:t xml:space="preserve"> (a M</w:t>
+            <w:r>
+              <w:rPr>
+                <w:i/>
+              </w:rPr>
+              <w:t>ManyLabs (a M</w:t>
             </w:r>
             <w:r>
               <w:rPr>
@@ -584,7 +565,7 @@
           </w:p>
           <w:p>
             <w:pPr>
-              <w:ind w:left="360"/>
+              <w:ind w:left="540"/>
               <w:rPr>
                 <w:b/>
                 <w:bCs/>
@@ -639,16 +620,30 @@
               </w:rPr>
               <w:t xml:space="preserve">trained staff and organized hosting for projects and curricula on GitHub, </w:t>
             </w:r>
-            <w:proofErr w:type="spellStart"/>
-            <w:r>
-              <w:rPr>
-                <w:rStyle w:val="Strong"/>
-                <w:b w:val="0"/>
-                <w:i/>
-              </w:rPr>
-              <w:t>EdX</w:t>
-            </w:r>
-            <w:proofErr w:type="spellEnd"/>
+            <w:r>
+              <w:rPr>
+                <w:rStyle w:val="Strong"/>
+                <w:b w:val="0"/>
+                <w:i/>
+              </w:rPr>
+              <w:t xml:space="preserve">EdX </w:t>
+            </w:r>
+            <w:r>
+              <w:rPr>
+                <w:rStyle w:val="Strong"/>
+                <w:b w:val="0"/>
+                <w:i/>
+              </w:rPr>
+              <w:t xml:space="preserve">(MOOC) </w:t>
+            </w:r>
+            <w:r>
+              <w:rPr>
+                <w:rStyle w:val="Strong"/>
+                <w:b w:val="0"/>
+                <w:i/>
+              </w:rPr>
+              <w:t>Data Czar,</w:t>
+            </w:r>
             <w:r>
               <w:rPr>
                 <w:rStyle w:val="Strong"/>
@@ -659,24 +654,13 @@
             </w:r>
             <w:r>
               <w:rPr>
-                <w:rStyle w:val="Strong"/>
-                <w:b w:val="0"/>
-                <w:i/>
-              </w:rPr>
-              <w:t xml:space="preserve">(MOOC) </w:t>
-            </w:r>
-            <w:r>
-              <w:rPr>
-                <w:rStyle w:val="Strong"/>
-                <w:b w:val="0"/>
-                <w:i/>
-              </w:rPr>
-              <w:t>Data Czar,</w:t>
-            </w:r>
-            <w:r>
-              <w:rPr>
-                <w:rStyle w:val="Strong"/>
-                <w:b w:val="0"/>
+                <w:i/>
+              </w:rPr>
+              <w:t>Presenter at</w:t>
+            </w:r>
+            <w:r>
+              <w:rPr>
+                <w:b/>
                 <w:i/>
               </w:rPr>
               <w:t xml:space="preserve"> </w:t>
@@ -685,7 +669,7 @@
               <w:rPr>
                 <w:i/>
               </w:rPr>
-              <w:t>Presenter at</w:t>
+              <w:t>Bloomberg</w:t>
             </w:r>
             <w:r>
               <w:rPr>
@@ -698,12 +682,11 @@
               <w:rPr>
                 <w:i/>
               </w:rPr>
-              <w:t>Bloomberg</w:t>
+              <w:t>Data for Good Exchange,</w:t>
             </w:r>
             <w:r>
               <w:rPr>
                 <w:b/>
-                <w:i/>
               </w:rPr>
               <w:t xml:space="preserve"> </w:t>
             </w:r>
@@ -711,18 +694,6 @@
               <w:rPr>
                 <w:i/>
               </w:rPr>
-              <w:t>Data for Good Exchange,</w:t>
-            </w:r>
-            <w:r>
-              <w:rPr>
-                <w:b/>
-              </w:rPr>
-              <w:t xml:space="preserve"> </w:t>
-            </w:r>
-            <w:r>
-              <w:rPr>
-                <w:i/>
-              </w:rPr>
               <w:t>Training Assistant at U Chicago Data Science for Social Good</w:t>
             </w:r>
             <w:r>
@@ -739,25 +710,7 @@
                 <w:b w:val="0"/>
                 <w:i/>
               </w:rPr>
-              <w:t xml:space="preserve">ta including </w:t>
-            </w:r>
-            <w:proofErr w:type="spellStart"/>
-            <w:r>
-              <w:rPr>
-                <w:rStyle w:val="Strong"/>
-                <w:b w:val="0"/>
-                <w:i/>
-              </w:rPr>
-              <w:t>marketflow</w:t>
-            </w:r>
-            <w:proofErr w:type="spellEnd"/>
-            <w:r>
-              <w:rPr>
-                <w:rStyle w:val="Strong"/>
-                <w:b w:val="0"/>
-                <w:i/>
-              </w:rPr>
-              <w:t>* library</w:t>
+              <w:t>ta including marketflow* library</w:t>
             </w:r>
             <w:r>
               <w:rPr>
@@ -867,7 +820,7 @@
           </w:p>
           <w:p>
             <w:pPr>
-              <w:ind w:left="360"/>
+              <w:ind w:left="540"/>
               <w:rPr>
                 <w:rStyle w:val="Strong"/>
                 <w:b w:val="0"/>
@@ -939,15 +892,7 @@
               <w:t>Chief Scientist</w:t>
             </w:r>
             <w:r>
-              <w:t xml:space="preserve">, </w:t>
-            </w:r>
-            <w:proofErr w:type="spellStart"/>
-            <w:r>
-              <w:t>Oroeco</w:t>
-            </w:r>
-            <w:proofErr w:type="spellEnd"/>
-            <w:r>
-              <w:t xml:space="preserve"> / Startup Chile, San Francisco, CA / Santiago, Chile</w:t>
+              <w:t>, Oroeco / Startup Chile, San Francisco, CA / Santiago, Chile</w:t>
             </w:r>
           </w:p>
           <w:p>
@@ -1017,21 +962,12 @@
               </w:rPr>
               <w:t xml:space="preserve">, </w:t>
             </w:r>
-            <w:proofErr w:type="spellStart"/>
-            <w:r>
-              <w:rPr>
-                <w:rStyle w:val="Strong"/>
-                <w:b w:val="0"/>
-              </w:rPr>
-              <w:t>KeepOpen</w:t>
-            </w:r>
-            <w:proofErr w:type="spellEnd"/>
-            <w:r>
-              <w:rPr>
-                <w:rStyle w:val="Strong"/>
-                <w:b w:val="0"/>
-              </w:rPr>
-              <w:t xml:space="preserve"> Web Design, Euless, TX (remote)</w:t>
+            <w:r>
+              <w:rPr>
+                <w:rStyle w:val="Strong"/>
+                <w:b w:val="0"/>
+              </w:rPr>
+              <w:t>KeepOpen Web Design, Euless, TX (remote)</w:t>
             </w:r>
           </w:p>
           <w:p>
@@ -1057,25 +993,7 @@
                 <w:b w:val="0"/>
                 <w:i/>
               </w:rPr>
-              <w:t xml:space="preserve">and hosting using Silva (a </w:t>
-            </w:r>
-            <w:proofErr w:type="spellStart"/>
-            <w:r>
-              <w:rPr>
-                <w:rStyle w:val="Strong"/>
-                <w:b w:val="0"/>
-                <w:i/>
-              </w:rPr>
-              <w:t>Zope</w:t>
-            </w:r>
-            <w:proofErr w:type="spellEnd"/>
-            <w:r>
-              <w:rPr>
-                <w:rStyle w:val="Strong"/>
-                <w:b w:val="0"/>
-                <w:i/>
-              </w:rPr>
-              <w:t>-</w:t>
+              <w:t>and hosting using Silva (a Zope-</w:t>
             </w:r>
             <w:r>
               <w:rPr>
@@ -1125,37 +1043,12 @@
               </w:rPr>
               <w:t xml:space="preserve"> Scientist, </w:t>
             </w:r>
-            <w:proofErr w:type="spellStart"/>
-            <w:r>
-              <w:rPr>
-                <w:rStyle w:val="Strong"/>
-                <w:b w:val="0"/>
-              </w:rPr>
-              <w:t>Entrieva</w:t>
-            </w:r>
-            <w:proofErr w:type="spellEnd"/>
-            <w:r>
-              <w:rPr>
-                <w:rStyle w:val="Strong"/>
-                <w:b w:val="0"/>
-              </w:rPr>
-              <w:t xml:space="preserve"> (now </w:t>
-            </w:r>
-            <w:proofErr w:type="spellStart"/>
-            <w:r>
-              <w:rPr>
-                <w:rStyle w:val="Strong"/>
-                <w:b w:val="0"/>
-              </w:rPr>
-              <w:t>LucidMedia</w:t>
-            </w:r>
-            <w:proofErr w:type="spellEnd"/>
-            <w:r>
-              <w:rPr>
-                <w:rStyle w:val="Strong"/>
-                <w:b w:val="0"/>
-              </w:rPr>
-              <w:t>), Reston, VA</w:t>
+            <w:r>
+              <w:rPr>
+                <w:rStyle w:val="Strong"/>
+                <w:b w:val="0"/>
+              </w:rPr>
+              <w:t>Entrieva (now LucidMedia), Reston, VA</w:t>
             </w:r>
           </w:p>
           <w:p>
@@ -1236,6 +1129,7 @@
           <w:p>
             <w:pPr>
               <w:spacing w:line="276" w:lineRule="auto"/>
+              <w:ind w:left="180"/>
               <w:rPr>
                 <w:rFonts w:ascii="MS Mincho" w:eastAsia="MS Mincho" w:hAnsi="MS Mincho" w:cs="MS Mincho"/>
               </w:rPr>
@@ -1263,41 +1157,13 @@
               <w:rPr>
                 <w:i/>
               </w:rPr>
-              <w:t xml:space="preserve">, helped start and architect the </w:t>
-            </w:r>
-            <w:proofErr w:type="spellStart"/>
-            <w:r>
-              <w:rPr>
-                <w:i/>
-              </w:rPr>
-              <w:t>NiPype</w:t>
-            </w:r>
-            <w:proofErr w:type="spellEnd"/>
-            <w:r>
-              <w:rPr>
-                <w:i/>
-              </w:rPr>
-              <w:t xml:space="preserve"> project*</w:t>
-            </w:r>
-            <w:r>
-              <w:rPr>
-                <w:i/>
-              </w:rPr>
-              <w:t xml:space="preserve">, developed </w:t>
-            </w:r>
-            <w:proofErr w:type="spellStart"/>
-            <w:r>
-              <w:rPr>
-                <w:i/>
-              </w:rPr>
-              <w:t>MTurk</w:t>
-            </w:r>
-            <w:proofErr w:type="spellEnd"/>
-            <w:r>
-              <w:rPr>
-                <w:i/>
-              </w:rPr>
-              <w:t xml:space="preserve"> Admin</w:t>
+              <w:t>, helped start and architect the NiPype project*</w:t>
+            </w:r>
+            <w:r>
+              <w:rPr>
+                <w:i/>
+              </w:rPr>
+              <w:t>, developed MTurk Admin</w:t>
             </w:r>
             <w:r>
               <w:rPr>
@@ -1349,6 +1215,7 @@
           <w:p>
             <w:pPr>
               <w:spacing w:line="276" w:lineRule="auto"/>
+              <w:ind w:left="180"/>
             </w:pPr>
             <w:r>
               <w:rPr>
@@ -1360,20 +1227,13 @@
               <w:t>Neurocognitive circui</w:t>
             </w:r>
             <w:r>
-              <w:t xml:space="preserve">try supporting </w:t>
-            </w:r>
-            <w:proofErr w:type="spellStart"/>
-            <w:r>
-              <w:t>neoword</w:t>
-            </w:r>
-            <w:proofErr w:type="spellEnd"/>
-            <w:r>
-              <w:t xml:space="preserve"> learning</w:t>
+              <w:t>try supporting neoword learning</w:t>
             </w:r>
           </w:p>
           <w:p>
             <w:pPr>
               <w:spacing w:line="276" w:lineRule="auto"/>
+              <w:ind w:left="180"/>
               <w:rPr>
                 <w:i/>
               </w:rPr>
@@ -1403,7 +1263,21 @@
               <w:rPr>
                 <w:i/>
               </w:rPr>
-              <w:t>semi-finalist, President of MIT Graduate Student Volunteer Corps</w:t>
+              <w:t>semi-fin</w:t>
+            </w:r>
+            <w:r>
+              <w:rPr>
+                <w:i/>
+              </w:rPr>
+              <w:t>alist, President of MIT Grad</w:t>
+            </w:r>
+            <w:bookmarkStart w:id="0" w:name="_GoBack"/>
+            <w:bookmarkEnd w:id="0"/>
+            <w:r>
+              <w:rPr>
+                <w:i/>
+              </w:rPr>
+              <w:t xml:space="preserve"> Student Volunteer Corps</w:t>
             </w:r>
           </w:p>
         </w:tc>
@@ -1432,6 +1306,7 @@
           <w:p>
             <w:pPr>
               <w:spacing w:line="276" w:lineRule="auto"/>
+              <w:ind w:left="180" w:hanging="180"/>
               <w:rPr>
                 <w:i/>
                 <w:iCs/>
@@ -1458,7 +1333,7 @@
                 <w:i/>
                 <w:iCs/>
               </w:rPr>
-              <w:t xml:space="preserve"> U of MD, College Park </w:t>
+              <w:t xml:space="preserve"> U of MD, College Park</w:t>
             </w:r>
             <w:r>
               <w:rPr>
@@ -1480,40 +1355,27 @@
               <w:rPr>
                 <w:iCs/>
               </w:rPr>
-              <w:t xml:space="preserve">Modeling language change with </w:t>
-            </w:r>
-            <w:proofErr w:type="spellStart"/>
-            <w:r>
-              <w:rPr>
+              <w:t>Modeling language change with markov models</w:t>
+            </w:r>
+            <w:r>
+              <w:rPr>
+                <w:i/>
                 <w:iCs/>
               </w:rPr>
-              <w:t>markov</w:t>
-            </w:r>
-            <w:proofErr w:type="spellEnd"/>
-            <w:r>
-              <w:rPr>
+              <w:t xml:space="preserve">; </w:t>
+            </w:r>
+            <w:r>
+              <w:rPr>
+                <w:i/>
                 <w:iCs/>
               </w:rPr>
-              <w:t xml:space="preserve"> models</w:t>
-            </w:r>
-            <w:r>
-              <w:rPr>
-                <w:i/>
-                <w:iCs/>
-              </w:rPr>
-              <w:t xml:space="preserve">; </w:t>
-            </w:r>
-            <w:r>
-              <w:rPr>
-                <w:i/>
-                <w:iCs/>
-              </w:rPr>
               <w:t>Magna Cum Laude</w:t>
             </w:r>
           </w:p>
           <w:p>
             <w:pPr>
               <w:spacing w:line="276" w:lineRule="auto"/>
+              <w:ind w:left="180"/>
               <w:rPr>
                 <w:rFonts w:eastAsia="Times New Roman" w:cs="Times New Roman"/>
                 <w:i/>
@@ -1591,6 +1453,7 @@
           </w:tcPr>
           <w:p>
             <w:pPr>
+              <w:ind w:left="180" w:hanging="180"/>
               <w:rPr>
                 <w:rStyle w:val="Strong"/>
                 <w:b w:val="0"/>
@@ -1627,39 +1490,7 @@
                 <w:rStyle w:val="Strong"/>
                 <w:b w:val="0"/>
               </w:rPr>
-              <w:t xml:space="preserve">ggplot2, </w:t>
-            </w:r>
-            <w:proofErr w:type="spellStart"/>
-            <w:r>
-              <w:rPr>
-                <w:rStyle w:val="Strong"/>
-                <w:b w:val="0"/>
-              </w:rPr>
-              <w:t>Matplotlib</w:t>
-            </w:r>
-            <w:proofErr w:type="spellEnd"/>
-            <w:r>
-              <w:rPr>
-                <w:rStyle w:val="Strong"/>
-                <w:b w:val="0"/>
-              </w:rPr>
-              <w:t xml:space="preserve">, </w:t>
-            </w:r>
-            <w:proofErr w:type="spellStart"/>
-            <w:r>
-              <w:rPr>
-                <w:rStyle w:val="Strong"/>
-                <w:b w:val="0"/>
-              </w:rPr>
-              <w:t>Bokeh</w:t>
-            </w:r>
-            <w:proofErr w:type="spellEnd"/>
-            <w:r>
-              <w:rPr>
-                <w:rStyle w:val="Strong"/>
-                <w:b w:val="0"/>
-              </w:rPr>
-              <w:t xml:space="preserve">, SVG (D3); </w:t>
+              <w:t xml:space="preserve">ggplot2, Matplotlib, Bokeh, SVG (D3); </w:t>
             </w:r>
             <w:r>
               <w:rPr>
@@ -1699,6 +1530,9 @@
             <w:tcW w:w="9961" w:type="dxa"/>
           </w:tcPr>
           <w:p>
+            <w:pPr>
+              <w:ind w:left="180" w:hanging="180"/>
+            </w:pPr>
             <w:r>
               <w:rPr>
                 <w:b/>
@@ -1707,23 +1541,7 @@
               <w:t xml:space="preserve">Ops – </w:t>
             </w:r>
             <w:r>
-              <w:t xml:space="preserve">Amazon EC2 &amp; </w:t>
-            </w:r>
-            <w:proofErr w:type="spellStart"/>
-            <w:r>
-              <w:t>MTurk</w:t>
-            </w:r>
-            <w:proofErr w:type="spellEnd"/>
-            <w:r>
-              <w:t xml:space="preserve">, Docker, </w:t>
-            </w:r>
-            <w:proofErr w:type="spellStart"/>
-            <w:r>
-              <w:t>Ansible</w:t>
-            </w:r>
-            <w:proofErr w:type="spellEnd"/>
-            <w:r>
-              <w:t>, Packer, Vagrant, Linux admin, system building, GPU</w:t>
+              <w:t>Amazon EC2 &amp; MTurk, Docker, Ansible, Packer, Vagrant, Linux admin, system building, GPU</w:t>
             </w:r>
           </w:p>
         </w:tc>
@@ -1737,6 +1555,9 @@
             <w:tcW w:w="9961" w:type="dxa"/>
           </w:tcPr>
           <w:p>
+            <w:pPr>
+              <w:ind w:left="180" w:hanging="180"/>
+            </w:pPr>
             <w:r>
               <w:rPr>
                 <w:b/>
@@ -1777,8 +1598,6 @@
             <w:r>
               <w:t>, machine learning</w:t>
             </w:r>
-            <w:bookmarkStart w:id="0" w:name="_GoBack"/>
-            <w:bookmarkEnd w:id="0"/>
           </w:p>
         </w:tc>
       </w:tr>
@@ -1791,6 +1610,9 @@
             <w:tcW w:w="9961" w:type="dxa"/>
           </w:tcPr>
           <w:p>
+            <w:pPr>
+              <w:ind w:left="180" w:hanging="180"/>
+            </w:pPr>
             <w:r>
               <w:rPr>
                 <w:b/>
@@ -1839,19 +1661,11 @@
                 <w:b w:val="0"/>
               </w:rPr>
             </w:pPr>
-            <w:proofErr w:type="spellStart"/>
-            <w:r>
-              <w:rPr>
-                <w:rStyle w:val="Strong"/>
-              </w:rPr>
-              <w:t>marketflow</w:t>
-            </w:r>
-            <w:proofErr w:type="spellEnd"/>
-            <w:r>
-              <w:rPr>
-                <w:rStyle w:val="Strong"/>
-              </w:rPr>
-              <w:t xml:space="preserve"> –</w:t>
+            <w:r>
+              <w:rPr>
+                <w:rStyle w:val="Strong"/>
+              </w:rPr>
+              <w:t>marketflow –</w:t>
             </w:r>
             <w:r>
               <w:rPr>
@@ -1951,19 +1765,11 @@
             <w:tcW w:w="5754" w:type="dxa"/>
           </w:tcPr>
           <w:p>
-            <w:proofErr w:type="spellStart"/>
-            <w:r>
-              <w:rPr>
-                <w:rStyle w:val="Strong"/>
-              </w:rPr>
-              <w:t>NiPype</w:t>
-            </w:r>
-            <w:proofErr w:type="spellEnd"/>
-            <w:r>
-              <w:rPr>
-                <w:rStyle w:val="Strong"/>
-              </w:rPr>
-              <w:t xml:space="preserve"> – </w:t>
+            <w:r>
+              <w:rPr>
+                <w:rStyle w:val="Strong"/>
+              </w:rPr>
+              <w:t xml:space="preserve">NiPype – </w:t>
             </w:r>
             <w:r>
               <w:rPr>
@@ -2110,33 +1916,17 @@
             <w:tcW w:w="5754" w:type="dxa"/>
           </w:tcPr>
           <w:p>
-            <w:proofErr w:type="spellStart"/>
             <w:r>
               <w:rPr>
                 <w:b/>
               </w:rPr>
-              <w:t>MTurk</w:t>
-            </w:r>
-            <w:proofErr w:type="spellEnd"/>
-            <w:r>
-              <w:rPr>
-                <w:b/>
-              </w:rPr>
-              <w:t xml:space="preserve"> Admin –</w:t>
+              <w:t>MTurk Admin –</w:t>
             </w:r>
             <w:r>
               <w:t xml:space="preserve"> </w:t>
             </w:r>
             <w:r>
-              <w:t xml:space="preserve">longitudinal experiments on Amazon </w:t>
-            </w:r>
-            <w:proofErr w:type="spellStart"/>
-            <w:r>
-              <w:t>MTurk</w:t>
-            </w:r>
-            <w:proofErr w:type="spellEnd"/>
-            <w:r>
-              <w:t xml:space="preserve"> </w:t>
+              <w:t xml:space="preserve">longitudinal experiments on Amazon MTurk </w:t>
             </w:r>
           </w:p>
         </w:tc>
@@ -2165,19 +1955,11 @@
             <w:tcW w:w="5754" w:type="dxa"/>
           </w:tcPr>
           <w:p>
-            <w:proofErr w:type="spellStart"/>
             <w:r>
               <w:rPr>
                 <w:b/>
               </w:rPr>
-              <w:t>Taichi</w:t>
-            </w:r>
-            <w:proofErr w:type="spellEnd"/>
-            <w:r>
-              <w:rPr>
-                <w:b/>
-              </w:rPr>
-              <w:t xml:space="preserve"> Site – </w:t>
+              <w:t xml:space="preserve">Taichi Site – </w:t>
             </w:r>
             <w:r>
               <w:t>static site using Elm for video-based practice</w:t>
@@ -2209,19 +1991,11 @@
             <w:tcW w:w="5754" w:type="dxa"/>
           </w:tcPr>
           <w:p>
-            <w:proofErr w:type="spellStart"/>
             <w:r>
               <w:rPr>
                 <w:b/>
               </w:rPr>
-              <w:t>Hotaru</w:t>
-            </w:r>
-            <w:proofErr w:type="spellEnd"/>
-            <w:r>
-              <w:rPr>
-                <w:b/>
-              </w:rPr>
-              <w:t xml:space="preserve"> –</w:t>
+              <w:t>Hotaru –</w:t>
             </w:r>
             <w:r>
               <w:t xml:space="preserve"> controlling</w:t>

</xml_diff>